<commit_message>
Changed the code a bit, and also updated my checkpoint document
</commit_message>
<xml_diff>
--- a/Independent_Study_Project_-_Checkpoint_1.docx
+++ b/Independent_Study_Project_-_Checkpoint_1.docx
@@ -176,6 +176,8 @@
       <w:r>
         <w:t xml:space="preserve"> of the expectations, but have you hit some? How often?</w:t>
       </w:r>
+      <w:bookmarkStart w:id="0" w:name="_GoBack"/>
+      <w:bookmarkEnd w:id="0"/>
     </w:p>
     <w:p>
       <w:pPr>
@@ -418,9 +420,14 @@
             </w:tcMar>
           </w:tcPr>
           <w:p>
-            <w:r>
-              <w:t>https://github.com/rsgc-canavan-s/BlueJaysISP/blob/master/JaysAppParsingJSON.playground/Contents.swift#L27-L46</w:t>
-            </w:r>
+            <w:hyperlink r:id="rId7" w:history="1">
+              <w:r>
+                <w:rPr>
+                  <w:rStyle w:val="Hyperlink"/>
+                </w:rPr>
+                <w:t>https://github.com/rsgc-canavan-s/BlueJaysISP/blob/54f333c1e9c36a73adc021b09d7ee48571c06a0b/Checking.playground/Contents.swift#L22-L32</w:t>
+              </w:r>
+            </w:hyperlink>
           </w:p>
         </w:tc>
       </w:tr>
@@ -448,7 +455,16 @@
               <w:right w:w="80" w:type="dxa"/>
             </w:tcMar>
           </w:tcPr>
-          <w:p/>
+          <w:p>
+            <w:hyperlink r:id="rId8" w:history="1">
+              <w:r>
+                <w:rPr>
+                  <w:rStyle w:val="Hyperlink"/>
+                </w:rPr>
+                <w:t>https://github.com/rsgc-canavan-s/BlueJaysISP/blob/54f333c1e9c36a73adc021b09d7ee48571c06a0b/Blue%20Jays%20App/ViewController.swift#L380-L382</w:t>
+              </w:r>
+            </w:hyperlink>
+          </w:p>
         </w:tc>
       </w:tr>
     </w:tbl>
@@ -700,9 +716,14 @@
             </w:tcMar>
           </w:tcPr>
           <w:p>
-            <w:r>
-              <w:t>https://github.com/rsgc-canavan-s/BlueJaysISP/blob/master/JaysAppParsingJSON.playground/Contents.swift#L237-L272</w:t>
-            </w:r>
+            <w:hyperlink r:id="rId9" w:history="1">
+              <w:r>
+                <w:rPr>
+                  <w:rStyle w:val="Hyperlink"/>
+                </w:rPr>
+                <w:t>https://github.com/rsgc-canavan-s/BlueJaysISP/blob/54f333c1e9c36a73adc021b09d7ee48571c06a0b/Checking.playground/Contents.swift#L22-L32</w:t>
+              </w:r>
+            </w:hyperlink>
           </w:p>
         </w:tc>
       </w:tr>
@@ -730,7 +751,16 @@
               <w:right w:w="80" w:type="dxa"/>
             </w:tcMar>
           </w:tcPr>
-          <w:p/>
+          <w:p>
+            <w:hyperlink r:id="rId10" w:history="1">
+              <w:r>
+                <w:rPr>
+                  <w:rStyle w:val="Hyperlink"/>
+                </w:rPr>
+                <w:t>https://github.com/rsgc-canavan-s/BlueJaysISP/blob/54f333c1e9c36a73adc021b09d7ee48571c06a0b/Checking.playground/Contents.swift#L220</w:t>
+              </w:r>
+            </w:hyperlink>
+          </w:p>
         </w:tc>
       </w:tr>
     </w:tbl>
@@ -855,29 +885,6 @@
         </w:rPr>
         <w:t>✩</w:t>
       </w:r>
-    </w:p>
-    <w:p>
-      <w:pPr>
-        <w:pStyle w:val="Body"/>
-        <w:rPr>
-          <w:sz w:val="20"/>
-          <w:szCs w:val="20"/>
-        </w:rPr>
-      </w:pPr>
-    </w:p>
-    <w:p>
-      <w:pPr>
-        <w:pStyle w:val="Body"/>
-        <w:rPr>
-          <w:sz w:val="20"/>
-          <w:szCs w:val="20"/>
-        </w:rPr>
-      </w:pPr>
-    </w:p>
-    <w:p>
-      <w:pPr>
-        <w:pStyle w:val="Body"/>
-      </w:pPr>
       <w:r>
         <w:rPr>
           <w:rFonts w:ascii="Arial Unicode MS" w:hAnsi="Arial Unicode MS"/>
@@ -985,7 +992,7 @@
           <w:shd w:val="clear" w:color="auto" w:fill="auto"/>
         </w:tblPrEx>
         <w:trPr>
-          <w:trHeight w:val="279"/>
+          <w:trHeight w:val="594"/>
         </w:trPr>
         <w:tc>
           <w:tcPr>
@@ -1005,9 +1012,14 @@
             </w:tcMar>
           </w:tcPr>
           <w:p>
-            <w:r>
-              <w:t>https://github.com/rsgc-canavan-s/BlueJaysISP/blob/master/JaysAppParsingJSON.playground/Contents.swift#L266-L272</w:t>
-            </w:r>
+            <w:hyperlink r:id="rId11" w:history="1">
+              <w:r>
+                <w:rPr>
+                  <w:rStyle w:val="Hyperlink"/>
+                </w:rPr>
+                <w:t>https://github.com/rsgc-canavan-s/BlueJaysISP/blob/54f333c1e9c36a73adc021b09d7ee48571c06a0b/Blue%20Jays%20App/ViewController.swift#L212</w:t>
+              </w:r>
+            </w:hyperlink>
           </w:p>
         </w:tc>
       </w:tr>
@@ -1036,8 +1048,18 @@
             </w:tcMar>
           </w:tcPr>
           <w:p>
-            <w:r>
-              <w:t>https://github.com/rsgc-canavan-s/BlueJaysISP/blob/master/JaysAppParsingJSON.playground/Contents.swift#L233-L234</w:t>
+            <w:hyperlink r:id="rId12" w:history="1">
+              <w:r>
+                <w:rPr>
+                  <w:rStyle w:val="Hyperlink"/>
+                </w:rPr>
+                <w:t>https://github.com/rsgc-canavan-s/BlueJaysISP/blob/54f333c1e9c36a73adc021b09d7ee48571c06a0b/Blue%20Jays%20App/ViewController.swift#L200</w:t>
+              </w:r>
+            </w:hyperlink>
+          </w:p>
+          <w:p>
+            <w:r>
+              <w:t>In this I use both a Boolean operator “||” or, and I also use the comparison operator “==”</w:t>
             </w:r>
           </w:p>
         </w:tc>
@@ -1056,15 +1078,6 @@
       <w:pPr>
         <w:pStyle w:val="Body"/>
         <w:rPr>
-          <w:sz w:val="20"/>
-          <w:szCs w:val="20"/>
-        </w:rPr>
-      </w:pPr>
-    </w:p>
-    <w:p>
-      <w:pPr>
-        <w:pStyle w:val="Body"/>
-        <w:rPr>
           <w:b/>
           <w:bCs/>
           <w:sz w:val="20"/>
@@ -1164,15 +1177,6 @@
         </w:rPr>
         <w:t>✩</w:t>
       </w:r>
-    </w:p>
-    <w:p>
-      <w:pPr>
-        <w:pStyle w:val="Body"/>
-        <w:rPr>
-          <w:sz w:val="20"/>
-          <w:szCs w:val="20"/>
-        </w:rPr>
-      </w:pPr>
     </w:p>
     <w:p>
       <w:pPr>
@@ -1300,7 +1304,7 @@
             </w:tcMar>
           </w:tcPr>
           <w:p>
-            <w:hyperlink r:id="rId7" w:anchor="L97-L125" w:history="1">
+            <w:hyperlink r:id="rId13" w:anchor="L97-L125" w:history="1">
               <w:r>
                 <w:rPr>
                   <w:rStyle w:val="Hyperlink"/>
@@ -1363,7 +1367,21 @@
               <w:right w:w="80" w:type="dxa"/>
             </w:tcMar>
           </w:tcPr>
-          <w:p/>
+          <w:p>
+            <w:hyperlink r:id="rId14" w:history="1">
+              <w:r>
+                <w:rPr>
+                  <w:rStyle w:val="Hyperlink"/>
+                </w:rPr>
+                <w:t>https://github.com/rsgc-canavan-s/BlueJaysISP/blob/54f333c1e9c36a73adc021b09d7ee48571c06a0b/Blue%20Jays%20App/ViewController.swift#L16</w:t>
+              </w:r>
+            </w:hyperlink>
+          </w:p>
+          <w:p>
+            <w:r>
+              <w:t>Here I create an empty, one-dimensional array that holds the scores of the games to put into the table in my app</w:t>
+            </w:r>
+          </w:p>
         </w:tc>
       </w:tr>
     </w:tbl>
@@ -1380,131 +1398,146 @@
       <w:pPr>
         <w:pStyle w:val="Body"/>
         <w:rPr>
-          <w:sz w:val="20"/>
-          <w:szCs w:val="20"/>
-        </w:rPr>
-      </w:pPr>
-    </w:p>
-    <w:p>
-      <w:pPr>
-        <w:pStyle w:val="Body"/>
+          <w:rFonts w:ascii="Arial Unicode MS" w:hAnsi="Arial Unicode MS"/>
+          <w:sz w:val="20"/>
+          <w:szCs w:val="20"/>
+        </w:rPr>
+      </w:pPr>
+      <w:r>
         <w:rPr>
           <w:b/>
           <w:bCs/>
           <w:sz w:val="20"/>
           <w:szCs w:val="20"/>
         </w:rPr>
-      </w:pPr>
-      <w:r>
+        <w:t>Overall rating on this standard</w:t>
+      </w:r>
+      <w:r>
+        <w:rPr>
+          <w:sz w:val="20"/>
+          <w:szCs w:val="20"/>
+        </w:rPr>
+        <w:t xml:space="preserve">: </w:t>
+      </w:r>
+      <w:r>
+        <w:rPr>
+          <w:rFonts w:ascii="Arial Unicode MS" w:hAnsi="Arial Unicode MS"/>
+          <w:sz w:val="20"/>
+          <w:szCs w:val="20"/>
+          <w:highlight w:val="yellow"/>
+        </w:rPr>
+        <w:t>✩</w:t>
+      </w:r>
+      <w:r>
+        <w:rPr>
+          <w:sz w:val="20"/>
+          <w:szCs w:val="20"/>
+          <w:highlight w:val="yellow"/>
+        </w:rPr>
+        <w:t xml:space="preserve"> </w:t>
+      </w:r>
+      <w:r>
+        <w:rPr>
+          <w:rFonts w:ascii="Arial Unicode MS" w:hAnsi="Arial Unicode MS"/>
+          <w:sz w:val="20"/>
+          <w:szCs w:val="20"/>
+          <w:highlight w:val="yellow"/>
+        </w:rPr>
+        <w:t>✩</w:t>
+      </w:r>
+      <w:r>
+        <w:rPr>
+          <w:sz w:val="20"/>
+          <w:szCs w:val="20"/>
+          <w:highlight w:val="yellow"/>
+        </w:rPr>
+        <w:t xml:space="preserve"> </w:t>
+      </w:r>
+      <w:r>
+        <w:rPr>
+          <w:rFonts w:ascii="Arial Unicode MS" w:hAnsi="Arial Unicode MS"/>
+          <w:sz w:val="20"/>
+          <w:szCs w:val="20"/>
+          <w:highlight w:val="yellow"/>
+        </w:rPr>
+        <w:t>✩</w:t>
+      </w:r>
+      <w:r>
+        <w:rPr>
+          <w:sz w:val="20"/>
+          <w:szCs w:val="20"/>
+          <w:highlight w:val="yellow"/>
+        </w:rPr>
+        <w:t xml:space="preserve"> </w:t>
+      </w:r>
+      <w:r>
+        <w:rPr>
+          <w:rFonts w:ascii="Arial Unicode MS" w:hAnsi="Arial Unicode MS"/>
+          <w:sz w:val="20"/>
+          <w:szCs w:val="20"/>
+          <w:highlight w:val="yellow"/>
+        </w:rPr>
+        <w:t>✩</w:t>
+      </w:r>
+      <w:r>
+        <w:rPr>
+          <w:sz w:val="20"/>
+          <w:szCs w:val="20"/>
+          <w:highlight w:val="yellow"/>
+        </w:rPr>
+        <w:t xml:space="preserve"> </w:t>
+      </w:r>
+      <w:r>
+        <w:rPr>
+          <w:rFonts w:ascii="Arial Unicode MS" w:hAnsi="Arial Unicode MS"/>
+          <w:sz w:val="20"/>
+          <w:szCs w:val="20"/>
+          <w:highlight w:val="yellow"/>
+        </w:rPr>
+        <w:t>✩</w:t>
+      </w:r>
+    </w:p>
+    <w:p>
+      <w:pPr>
+        <w:pStyle w:val="Body"/>
+        <w:rPr>
+          <w:rFonts w:ascii="Arial Unicode MS" w:hAnsi="Arial Unicode MS"/>
+          <w:sz w:val="20"/>
+          <w:szCs w:val="20"/>
+        </w:rPr>
+      </w:pPr>
+    </w:p>
+    <w:p>
+      <w:pPr>
+        <w:pStyle w:val="Body"/>
+        <w:rPr>
+          <w:rFonts w:ascii="Arial Unicode MS" w:hAnsi="Arial Unicode MS"/>
+          <w:sz w:val="20"/>
+          <w:szCs w:val="20"/>
+        </w:rPr>
+      </w:pPr>
+    </w:p>
+    <w:p>
+      <w:pPr>
+        <w:pStyle w:val="Body"/>
         <w:rPr>
           <w:b/>
           <w:bCs/>
           <w:sz w:val="20"/>
           <w:szCs w:val="20"/>
         </w:rPr>
-        <w:t>Overall rating on this standard</w:t>
-      </w:r>
-      <w:r>
-        <w:rPr>
-          <w:sz w:val="20"/>
-          <w:szCs w:val="20"/>
-        </w:rPr>
-        <w:t xml:space="preserve">: </w:t>
-      </w:r>
-      <w:r>
-        <w:rPr>
-          <w:rFonts w:ascii="Arial Unicode MS" w:hAnsi="Arial Unicode MS"/>
-          <w:sz w:val="20"/>
-          <w:szCs w:val="20"/>
-          <w:highlight w:val="yellow"/>
-        </w:rPr>
-        <w:t>✩</w:t>
-      </w:r>
-      <w:r>
-        <w:rPr>
-          <w:sz w:val="20"/>
-          <w:szCs w:val="20"/>
-          <w:highlight w:val="yellow"/>
-        </w:rPr>
-        <w:t xml:space="preserve"> </w:t>
-      </w:r>
-      <w:r>
-        <w:rPr>
-          <w:rFonts w:ascii="Arial Unicode MS" w:hAnsi="Arial Unicode MS"/>
-          <w:sz w:val="20"/>
-          <w:szCs w:val="20"/>
-          <w:highlight w:val="yellow"/>
-        </w:rPr>
-        <w:t>✩</w:t>
-      </w:r>
-      <w:r>
-        <w:rPr>
-          <w:sz w:val="20"/>
-          <w:szCs w:val="20"/>
-          <w:highlight w:val="yellow"/>
-        </w:rPr>
-        <w:t xml:space="preserve"> </w:t>
-      </w:r>
-      <w:r>
-        <w:rPr>
-          <w:rFonts w:ascii="Arial Unicode MS" w:hAnsi="Arial Unicode MS"/>
-          <w:sz w:val="20"/>
-          <w:szCs w:val="20"/>
-          <w:highlight w:val="yellow"/>
-        </w:rPr>
-        <w:t>✩</w:t>
-      </w:r>
-      <w:r>
-        <w:rPr>
-          <w:sz w:val="20"/>
-          <w:szCs w:val="20"/>
-          <w:highlight w:val="yellow"/>
-        </w:rPr>
-        <w:t xml:space="preserve"> </w:t>
-      </w:r>
-      <w:r>
-        <w:rPr>
-          <w:rFonts w:ascii="Arial Unicode MS" w:hAnsi="Arial Unicode MS"/>
-          <w:sz w:val="20"/>
-          <w:szCs w:val="20"/>
-          <w:highlight w:val="yellow"/>
-        </w:rPr>
-        <w:t>✩</w:t>
-      </w:r>
-      <w:r>
-        <w:rPr>
-          <w:sz w:val="20"/>
-          <w:szCs w:val="20"/>
-          <w:highlight w:val="yellow"/>
-        </w:rPr>
-        <w:t xml:space="preserve"> </w:t>
-      </w:r>
-      <w:r>
-        <w:rPr>
-          <w:rFonts w:ascii="Arial Unicode MS" w:hAnsi="Arial Unicode MS"/>
-          <w:sz w:val="20"/>
-          <w:szCs w:val="20"/>
-          <w:highlight w:val="yellow"/>
-        </w:rPr>
-        <w:t>✩</w:t>
-      </w:r>
-    </w:p>
-    <w:p>
-      <w:pPr>
-        <w:rPr>
-          <w:rFonts w:ascii="Helvetica" w:hAnsi="Helvetica" w:cs="Arial Unicode MS"/>
-          <w:color w:val="000000"/>
-          <w:sz w:val="20"/>
-          <w:szCs w:val="20"/>
-        </w:rPr>
-      </w:pPr>
-      <w:r>
-        <w:rPr>
-          <w:sz w:val="20"/>
-          <w:szCs w:val="20"/>
-        </w:rPr>
-        <w:br w:type="page"/>
-      </w:r>
+      </w:pPr>
+    </w:p>
+    <w:p>
+      <w:pPr>
+        <w:pStyle w:val="Body"/>
+        <w:rPr>
+          <w:b/>
+          <w:bCs/>
+          <w:sz w:val="20"/>
+          <w:szCs w:val="20"/>
+        </w:rPr>
+      </w:pPr>
     </w:p>
     <w:p>
       <w:pPr>
@@ -1624,8 +1657,16 @@
             </w:tcMar>
           </w:tcPr>
           <w:p>
-            <w:r>
-              <w:t>https://github.com/rsgc-canavan-s/BlueJaysISP/blob/master/JaysAppParsingJSON.playground/Contents.swift#L160-L175</w:t>
+            <w:hyperlink r:id="rId15" w:history="1">
+              <w:r>
+                <w:rPr>
+                  <w:rStyle w:val="Hyperlink"/>
+                </w:rPr>
+                <w:t>https://github.com/rsgc-canavan-s/BlueJaysISP/blob/54f333c1e9c36a73adc021b09d7ee48571c06a0b/Checking.playground/Contents.swift#L273-L276</w:t>
+              </w:r>
+            </w:hyperlink>
+            <w:r>
+              <w:t xml:space="preserve"> </w:t>
             </w:r>
           </w:p>
         </w:tc>
@@ -1655,12 +1696,12 @@
             </w:tcMar>
           </w:tcPr>
           <w:p>
-            <w:hyperlink r:id="rId8" w:anchor="L192-L200" w:history="1">
+            <w:hyperlink r:id="rId16" w:history="1">
               <w:r>
                 <w:rPr>
                   <w:rStyle w:val="Hyperlink"/>
                 </w:rPr>
-                <w:t>https://github.com/rsgc-canavan-s/BlueJaysISP/blob/master/JaysAppParsingJSON.playground/Contents.swift#L192-L200</w:t>
+                <w:t>https://github.com/rsgc-canavan-s/BlueJaysISP/blob/54f333c1e9c36a73adc021b09d7ee48571c06a0b/Checking.playground/Contents.swift#L168-L177</w:t>
               </w:r>
             </w:hyperlink>
             <w:r>
@@ -1670,15 +1711,6 @@
         </w:tc>
       </w:tr>
     </w:tbl>
-    <w:p>
-      <w:pPr>
-        <w:pStyle w:val="Body"/>
-        <w:rPr>
-          <w:sz w:val="20"/>
-          <w:szCs w:val="20"/>
-        </w:rPr>
-      </w:pPr>
-    </w:p>
     <w:p>
       <w:pPr>
         <w:pStyle w:val="Body"/>
@@ -1939,55 +1971,16 @@
             </w:tcMar>
           </w:tcPr>
           <w:p>
-            <w:hyperlink r:id="rId9" w:history="1">
+            <w:hyperlink r:id="rId17" w:history="1">
               <w:r>
                 <w:rPr>
                   <w:rStyle w:val="Hyperlink"/>
                 </w:rPr>
-                <w:t>https://github.com/rsgc-canavan-s/BlueJaysISP/commit/5ccfb651667ebb1c6fbde1d5e8822ca95ada6e46</w:t>
+                <w:t>https://github.com/rsgc-canavan-s/BlueJaysISP/blob/54f333c1e9c36a73adc021b09d7ee48571c06a0b/Blue%20Jays%20App/ViewController.swift#L18</w:t>
               </w:r>
             </w:hyperlink>
             <w:r>
-              <w:t xml:space="preserve"> </w:t>
-            </w:r>
-          </w:p>
-        </w:tc>
-      </w:tr>
-      <w:tr>
-        <w:tblPrEx>
-          <w:shd w:val="clear" w:color="auto" w:fill="auto"/>
-        </w:tblPrEx>
-        <w:trPr>
-          <w:trHeight w:val="284"/>
-        </w:trPr>
-        <w:tc>
-          <w:tcPr>
-            <w:tcW w:w="12955" w:type="dxa"/>
-            <w:tcBorders>
-              <w:top w:val="single" w:sz="2" w:space="0" w:color="000000"/>
-              <w:left w:val="single" w:sz="2" w:space="0" w:color="000000"/>
-              <w:bottom w:val="single" w:sz="2" w:space="0" w:color="000000"/>
-              <w:right w:val="single" w:sz="2" w:space="0" w:color="000000"/>
-            </w:tcBorders>
-            <w:shd w:val="clear" w:color="auto" w:fill="EEEEEE"/>
-            <w:tcMar>
-              <w:top w:w="80" w:type="dxa"/>
-              <w:left w:w="80" w:type="dxa"/>
-              <w:bottom w:w="80" w:type="dxa"/>
-              <w:right w:w="80" w:type="dxa"/>
-            </w:tcMar>
-          </w:tcPr>
-          <w:p>
-            <w:hyperlink r:id="rId10" w:history="1">
-              <w:r>
-                <w:rPr>
-                  <w:rStyle w:val="Hyperlink"/>
-                </w:rPr>
-                <w:t>https://github.com/rsgc-canavan-s/BlueJaysISP/commit/a3583235cd18af4fcf0bc6d0abab19e337662a41</w:t>
-              </w:r>
-            </w:hyperlink>
-            <w:r>
-              <w:t xml:space="preserve"> </w:t>
+              <w:t xml:space="preserve"> This function only runs when the “scores and schedules” button is pressed</w:t>
             </w:r>
           </w:p>
         </w:tc>
@@ -2150,6 +2143,23 @@
           <w:szCs w:val="20"/>
         </w:rPr>
       </w:pPr>
+    </w:p>
+    <w:p>
+      <w:pPr>
+        <w:rPr>
+          <w:rFonts w:ascii="Helvetica" w:hAnsi="Helvetica" w:cs="Arial Unicode MS"/>
+          <w:color w:val="000000"/>
+          <w:sz w:val="20"/>
+          <w:szCs w:val="20"/>
+        </w:rPr>
+      </w:pPr>
+      <w:r>
+        <w:rPr>
+          <w:sz w:val="20"/>
+          <w:szCs w:val="20"/>
+        </w:rPr>
+        <w:br w:type="page"/>
+      </w:r>
     </w:p>
     <w:p>
       <w:pPr>
@@ -2277,19 +2287,17 @@
             </w:tcMar>
           </w:tcPr>
           <w:p>
-            <w:hyperlink r:id="rId11" w:anchor="L137-L279" w:history="1">
+            <w:hyperlink r:id="rId18" w:history="1">
               <w:r>
                 <w:rPr>
                   <w:rStyle w:val="Hyperlink"/>
                 </w:rPr>
-                <w:t>https://github.com/rsgc-canavan-s/BlueJaysISP/blob/master/JaysAppParsingJSON.playground/Contents.swift#L137-L279</w:t>
+                <w:t>https://github.com/rsgc-canavan-s/BlueJaysISP/blob/54f333c1e9c36a73adc021b09d7ee48571c06a0b/Blue%20Jays%20App/ViewController.swift#L98</w:t>
               </w:r>
             </w:hyperlink>
             <w:r>
               <w:t xml:space="preserve"> </w:t>
             </w:r>
-          </w:p>
-          <w:p>
             <w:r>
               <w:t>This for loop is what I use to iterate over the array that contains all of the arrays that contain data for the games</w:t>
             </w:r>
@@ -2320,7 +2328,27 @@
               <w:right w:w="80" w:type="dxa"/>
             </w:tcMar>
           </w:tcPr>
-          <w:p/>
+          <w:p>
+            <w:hyperlink r:id="rId19" w:history="1">
+              <w:r>
+                <w:rPr>
+                  <w:rStyle w:val="Hyperlink"/>
+                </w:rPr>
+                <w:t>https://github.com/rsgc-canavan-s/BlueJaysISP/blob/54f333c1e9c36a73adc021b09d7ee48571c06a0b/Blue%20Jays%20App/ViewController.swift#L25-L35</w:t>
+              </w:r>
+            </w:hyperlink>
+            <w:r>
+              <w:t xml:space="preserve"> This </w:t>
+            </w:r>
+            <w:proofErr w:type="spellStart"/>
+            <w:r>
+              <w:t>struct</w:t>
+            </w:r>
+            <w:proofErr w:type="spellEnd"/>
+            <w:r>
+              <w:t xml:space="preserve"> holds all of the data that I will need to parse in the below code</w:t>
+            </w:r>
+          </w:p>
         </w:tc>
       </w:tr>
     </w:tbl>
@@ -2571,7 +2599,19 @@
               <w:right w:w="80" w:type="dxa"/>
             </w:tcMar>
           </w:tcPr>
-          <w:p/>
+          <w:p>
+            <w:hyperlink r:id="rId20" w:history="1">
+              <w:r>
+                <w:rPr>
+                  <w:rStyle w:val="Hyperlink"/>
+                </w:rPr>
+                <w:t>https://github.com/rsgc-canavan-s/BlueJaysISP/blob/54f333c1e9c36a73adc021b09d7ee48571c06a0b/Blue%20Jays%20App/ViewController.swift#L160-L193</w:t>
+              </w:r>
+            </w:hyperlink>
+            <w:r>
+              <w:t xml:space="preserve"> This all performs a linear search through the JSON data using keys to find a certain piece of information</w:t>
+            </w:r>
+          </w:p>
         </w:tc>
       </w:tr>
       <w:tr>
@@ -2579,7 +2619,7 @@
           <w:shd w:val="clear" w:color="auto" w:fill="auto"/>
         </w:tblPrEx>
         <w:trPr>
-          <w:trHeight w:val="279"/>
+          <w:trHeight w:val="302"/>
         </w:trPr>
         <w:tc>
           <w:tcPr>
@@ -2598,7 +2638,19 @@
               <w:right w:w="80" w:type="dxa"/>
             </w:tcMar>
           </w:tcPr>
-          <w:p/>
+          <w:p>
+            <w:hyperlink r:id="rId21" w:history="1">
+              <w:r>
+                <w:rPr>
+                  <w:rStyle w:val="Hyperlink"/>
+                </w:rPr>
+                <w:t>https://github.com/rsgc-canavan-s/BlueJaysISP/blob/54f333c1e9c36a73adc021b09d7ee48571c06a0b/Blue%20Jays%20App/ViewController.swift#L361</w:t>
+              </w:r>
+            </w:hyperlink>
+            <w:r>
+              <w:t xml:space="preserve"> This line counts all of the elements in the array that I am storing game information in</w:t>
+            </w:r>
+          </w:p>
         </w:tc>
       </w:tr>
     </w:tbl>
@@ -2624,96 +2676,115 @@
       <w:pPr>
         <w:pStyle w:val="Body"/>
         <w:rPr>
+          <w:rFonts w:ascii="Arial Unicode MS" w:hAnsi="Arial Unicode MS"/>
+          <w:sz w:val="20"/>
+          <w:szCs w:val="20"/>
+        </w:rPr>
+      </w:pPr>
+      <w:r>
+        <w:rPr>
           <w:b/>
           <w:bCs/>
           <w:sz w:val="20"/>
           <w:szCs w:val="20"/>
         </w:rPr>
-      </w:pPr>
-      <w:r>
+        <w:t>Overall rating on this standard</w:t>
+      </w:r>
+      <w:r>
+        <w:rPr>
+          <w:sz w:val="20"/>
+          <w:szCs w:val="20"/>
+        </w:rPr>
+        <w:t xml:space="preserve">: </w:t>
+      </w:r>
+      <w:r>
+        <w:rPr>
+          <w:rFonts w:ascii="Arial Unicode MS" w:hAnsi="Arial Unicode MS"/>
+          <w:sz w:val="20"/>
+          <w:szCs w:val="20"/>
+          <w:highlight w:val="yellow"/>
+        </w:rPr>
+        <w:t>✩</w:t>
+      </w:r>
+      <w:r>
+        <w:rPr>
+          <w:sz w:val="20"/>
+          <w:szCs w:val="20"/>
+          <w:highlight w:val="yellow"/>
+        </w:rPr>
+        <w:t xml:space="preserve"> </w:t>
+      </w:r>
+      <w:r>
+        <w:rPr>
+          <w:rFonts w:ascii="Arial Unicode MS" w:hAnsi="Arial Unicode MS"/>
+          <w:sz w:val="20"/>
+          <w:szCs w:val="20"/>
+          <w:highlight w:val="yellow"/>
+        </w:rPr>
+        <w:t>✩</w:t>
+      </w:r>
+      <w:r>
+        <w:rPr>
+          <w:sz w:val="20"/>
+          <w:szCs w:val="20"/>
+          <w:highlight w:val="yellow"/>
+        </w:rPr>
+        <w:t xml:space="preserve"> </w:t>
+      </w:r>
+      <w:r>
+        <w:rPr>
+          <w:rFonts w:ascii="Arial Unicode MS" w:hAnsi="Arial Unicode MS"/>
+          <w:sz w:val="20"/>
+          <w:szCs w:val="20"/>
+          <w:highlight w:val="yellow"/>
+        </w:rPr>
+        <w:t>✩</w:t>
+      </w:r>
+      <w:r>
+        <w:rPr>
+          <w:sz w:val="20"/>
+          <w:szCs w:val="20"/>
+          <w:highlight w:val="yellow"/>
+        </w:rPr>
+        <w:t xml:space="preserve"> </w:t>
+      </w:r>
+      <w:r>
+        <w:rPr>
+          <w:rFonts w:ascii="Arial Unicode MS" w:hAnsi="Arial Unicode MS"/>
+          <w:sz w:val="20"/>
+          <w:szCs w:val="20"/>
+          <w:highlight w:val="yellow"/>
+        </w:rPr>
+        <w:t>✩</w:t>
+      </w:r>
+      <w:r>
+        <w:rPr>
+          <w:sz w:val="20"/>
+          <w:szCs w:val="20"/>
+          <w:highlight w:val="yellow"/>
+        </w:rPr>
+        <w:t xml:space="preserve"> </w:t>
+      </w:r>
+      <w:r>
+        <w:rPr>
+          <w:rFonts w:ascii="Arial Unicode MS" w:hAnsi="Arial Unicode MS"/>
+          <w:sz w:val="20"/>
+          <w:szCs w:val="20"/>
+          <w:highlight w:val="yellow"/>
+        </w:rPr>
+        <w:t>✩</w:t>
+      </w:r>
+    </w:p>
+    <w:p>
+      <w:pPr>
+        <w:pStyle w:val="Body"/>
         <w:rPr>
           <w:b/>
           <w:bCs/>
           <w:sz w:val="20"/>
           <w:szCs w:val="20"/>
         </w:rPr>
-        <w:t>Overall rating on this standard</w:t>
-      </w:r>
-      <w:r>
-        <w:rPr>
-          <w:sz w:val="20"/>
-          <w:szCs w:val="20"/>
-        </w:rPr>
-        <w:t xml:space="preserve">: </w:t>
-      </w:r>
-      <w:r>
-        <w:rPr>
-          <w:rFonts w:ascii="Arial Unicode MS" w:hAnsi="Arial Unicode MS"/>
-          <w:sz w:val="20"/>
-          <w:szCs w:val="20"/>
-        </w:rPr>
-        <w:t>✩</w:t>
-      </w:r>
-      <w:r>
-        <w:rPr>
-          <w:sz w:val="20"/>
-          <w:szCs w:val="20"/>
-        </w:rPr>
-        <w:t xml:space="preserve"> </w:t>
-      </w:r>
-      <w:r>
-        <w:rPr>
-          <w:rFonts w:ascii="Arial Unicode MS" w:hAnsi="Arial Unicode MS"/>
-          <w:sz w:val="20"/>
-          <w:szCs w:val="20"/>
-        </w:rPr>
-        <w:t>✩</w:t>
-      </w:r>
-      <w:r>
-        <w:rPr>
-          <w:sz w:val="20"/>
-          <w:szCs w:val="20"/>
-        </w:rPr>
-        <w:t xml:space="preserve"> </w:t>
-      </w:r>
-      <w:r>
-        <w:rPr>
-          <w:rFonts w:ascii="Arial Unicode MS" w:hAnsi="Arial Unicode MS"/>
-          <w:sz w:val="20"/>
-          <w:szCs w:val="20"/>
-        </w:rPr>
-        <w:t>✩</w:t>
-      </w:r>
-      <w:r>
-        <w:rPr>
-          <w:sz w:val="20"/>
-          <w:szCs w:val="20"/>
-        </w:rPr>
-        <w:t xml:space="preserve"> </w:t>
-      </w:r>
-      <w:r>
-        <w:rPr>
-          <w:rFonts w:ascii="Arial Unicode MS" w:hAnsi="Arial Unicode MS"/>
-          <w:sz w:val="20"/>
-          <w:szCs w:val="20"/>
-        </w:rPr>
-        <w:t>✩</w:t>
-      </w:r>
-      <w:r>
-        <w:rPr>
-          <w:sz w:val="20"/>
-          <w:szCs w:val="20"/>
-        </w:rPr>
-        <w:t xml:space="preserve"> </w:t>
-      </w:r>
-      <w:r>
-        <w:rPr>
-          <w:rFonts w:ascii="Arial Unicode MS" w:hAnsi="Arial Unicode MS"/>
-          <w:sz w:val="20"/>
-          <w:szCs w:val="20"/>
-        </w:rPr>
-        <w:t>✩</w:t>
-      </w:r>
+      </w:pPr>
     </w:p>
     <w:p>
       <w:pPr>
@@ -2724,6 +2795,7 @@
         </w:rPr>
       </w:pPr>
       <w:r>
+        <w:lastRenderedPageBreak/>
         <w:t>A3. Subprograms</w:t>
       </w:r>
       <w:r>
@@ -2860,12 +2932,12 @@
             </w:tcMar>
           </w:tcPr>
           <w:p>
-            <w:hyperlink r:id="rId12" w:anchor="L95" w:history="1">
+            <w:hyperlink r:id="rId22" w:history="1">
               <w:r>
                 <w:rPr>
                   <w:rStyle w:val="Hyperlink"/>
                 </w:rPr>
-                <w:t>https://github.com/rsgc-canavan-s/BlueJaysISP/blob/master/JaysAppParsingJSON.playground/Contents.swift#L95</w:t>
+                <w:t>https://github.com/rsgc-canavan-s/BlueJaysISP/blob/54f333c1e9c36a73adc021b09d7ee48571c06a0b/Blue%20Jays%20App/ViewController.swift#L65</w:t>
               </w:r>
             </w:hyperlink>
             <w:r>
@@ -2899,23 +2971,26 @@
             </w:tcMar>
           </w:tcPr>
           <w:p>
-            <w:hyperlink r:id="rId13" w:anchor="L63" w:history="1">
+            <w:hyperlink r:id="rId23" w:history="1">
               <w:r>
                 <w:rPr>
                   <w:rStyle w:val="Hyperlink"/>
                 </w:rPr>
-                <w:t>https://github.com/rsgc-canavan-s/BlueJaysISP/blob/master/JaysAppParsingJSON.playground/Contents.swift#L63</w:t>
+                <w:t>https://github.com/rsgc-canavan-s/BlueJaysISP/blob/54f333c1e9c36a73adc021b09d7ee48571c06a0b/Blue%20Jays%20App/ViewController.swift#L285</w:t>
               </w:r>
             </w:hyperlink>
+            <w:r>
+              <w:t xml:space="preserve"> </w:t>
+            </w:r>
           </w:p>
           <w:p/>
           <w:p>
-            <w:hyperlink r:id="rId14" w:anchor="L54" w:history="1">
+            <w:hyperlink r:id="rId24" w:history="1">
               <w:r>
                 <w:rPr>
                   <w:rStyle w:val="Hyperlink"/>
                 </w:rPr>
-                <w:t>https://github.com/rsgc-canavan-s/BlueJaysISP/blob/master/JaysAppParsingJSON.playground/Contents.swift#L54</w:t>
+                <w:t>https://github.com/rsgc-canavan-s/BlueJaysISP/blob/54f333c1e9c36a73adc021b09d7ee48571c06a0b/Blue%20Jays%20App/ViewController.swift#L275</w:t>
               </w:r>
             </w:hyperlink>
             <w:r>
@@ -2924,12 +2999,12 @@
           </w:p>
           <w:p/>
           <w:p>
-            <w:hyperlink r:id="rId15" w:anchor="L241" w:history="1">
+            <w:hyperlink r:id="rId25" w:history="1">
               <w:r>
                 <w:rPr>
                   <w:rStyle w:val="Hyperlink"/>
                 </w:rPr>
-                <w:t>https://github.com/rsgc-canavan-s/BlueJaysISP/blob/master/JaysAppParsingJSON.playground/Contents.swift#L241</w:t>
+                <w:t>https://github.com/rsgc-canavan-s/BlueJaysISP/blob/54f333c1e9c36a73adc021b09d7ee48571c06a0b/Blue%20Jays%20App/ViewController.swift#L238</w:t>
               </w:r>
             </w:hyperlink>
             <w:r>
@@ -3186,16 +3261,19 @@
             </w:tcMar>
           </w:tcPr>
           <w:p>
-            <w:hyperlink r:id="rId16" w:anchor="L83" w:history="1">
+            <w:hyperlink r:id="rId26" w:history="1">
               <w:r>
                 <w:rPr>
                   <w:rStyle w:val="Hyperlink"/>
                 </w:rPr>
-                <w:t>https://github.com/rsgc-canavan-s/BlueJaysISP/blob/master/JaysAppParsingJSON.playground/Contents.swift#L83</w:t>
+                <w:t>https://github.com/rsgc-canavan-s/BlueJaysISP/blob/54f333c1e9c36a73adc021b09d7ee48571c06a0b/Blue%20Jays%20App/ViewController.swift#L18-L356</w:t>
               </w:r>
             </w:hyperlink>
             <w:r>
               <w:t xml:space="preserve"> </w:t>
+            </w:r>
+            <w:r>
+              <w:t>This function is only called upon when the “scores and schedules” button is pressed, and only performs the tasks inside of it when it is called upon</w:t>
             </w:r>
           </w:p>
         </w:tc>
@@ -3225,12 +3303,12 @@
             </w:tcMar>
           </w:tcPr>
           <w:p>
-            <w:hyperlink r:id="rId17" w:anchor="L50" w:history="1">
+            <w:hyperlink r:id="rId27" w:history="1">
               <w:r>
                 <w:rPr>
                   <w:rStyle w:val="Hyperlink"/>
                 </w:rPr>
-                <w:t>https://github.com/rsgc-canavan-s/BlueJaysISP/blob/master/JaysAppParsingJSON.playground/Contents.swift#L50</w:t>
+                <w:t>https://github.com/rsgc-canavan-s/BlueJaysISP/blob/54f333c1e9c36a73adc021b09d7ee48571c06a0b/Blue%20Jays%20App/ViewController.swift#L269-L342</w:t>
               </w:r>
             </w:hyperlink>
             <w:r>
@@ -3253,15 +3331,6 @@
       <w:pPr>
         <w:pStyle w:val="Body"/>
         <w:rPr>
-          <w:sz w:val="20"/>
-          <w:szCs w:val="20"/>
-        </w:rPr>
-      </w:pPr>
-    </w:p>
-    <w:p>
-      <w:pPr>
-        <w:pStyle w:val="Body"/>
-        <w:rPr>
           <w:b/>
           <w:bCs/>
           <w:sz w:val="20"/>
@@ -3360,19 +3429,6 @@
           <w:highlight w:val="yellow"/>
         </w:rPr>
         <w:t>✩</w:t>
-      </w:r>
-    </w:p>
-    <w:p>
-      <w:pPr>
-        <w:pStyle w:val="Body"/>
-      </w:pPr>
-      <w:r>
-        <w:rPr>
-          <w:rFonts w:ascii="Arial Unicode MS" w:hAnsi="Arial Unicode MS"/>
-          <w:sz w:val="20"/>
-          <w:szCs w:val="20"/>
-        </w:rPr>
-        <w:br w:type="page"/>
       </w:r>
     </w:p>
     <w:p>
@@ -3544,7 +3600,7 @@
                           <pic:cNvPicPr/>
                         </pic:nvPicPr>
                         <pic:blipFill>
-                          <a:blip r:embed="rId18">
+                          <a:blip r:embed="rId28">
                             <a:extLst>
                               <a:ext uri="{28A0092B-C50C-407E-A947-70E740481C1C}">
                                 <a14:useLocalDpi xmlns:a14="http://schemas.microsoft.com/office/drawing/2010/main" val="0"/>
@@ -3598,7 +3654,7 @@
                           <pic:cNvPicPr/>
                         </pic:nvPicPr>
                         <pic:blipFill>
-                          <a:blip r:embed="rId19">
+                          <a:blip r:embed="rId29">
                             <a:extLst>
                               <a:ext uri="{28A0092B-C50C-407E-A947-70E740481C1C}">
                                 <a14:useLocalDpi xmlns:a14="http://schemas.microsoft.com/office/drawing/2010/main" val="0"/>
@@ -3954,14 +4010,17 @@
             </w:tcMar>
           </w:tcPr>
           <w:p>
-            <w:hyperlink r:id="rId20" w:history="1">
+            <w:hyperlink r:id="rId30" w:history="1">
               <w:r>
                 <w:rPr>
                   <w:rStyle w:val="Hyperlink"/>
                 </w:rPr>
-                <w:t>https://github.com/rsgc-canavan-s/BlueJaysISP/blob/master/JaysAppParsingJSON.playground/Contents.swift#L38-L46</w:t>
+                <w:t>https://github.com/rsgc-canavan-s/BlueJaysISP/blob/54f333c1e9c36a73adc021b09d7ee48571c06a0b/Blue%20Jays%20App/ViewController.swift#L38-L48</w:t>
               </w:r>
             </w:hyperlink>
+            <w:r>
+              <w:t xml:space="preserve"> </w:t>
+            </w:r>
             <w:r>
               <w:t xml:space="preserve"> This section of my code is all of the names that I gave to variables, which I believe are very descriptive and pertain to the data they hold. </w:t>
             </w:r>
@@ -3993,16 +4052,42 @@
             </w:tcMar>
           </w:tcPr>
           <w:p>
-            <w:hyperlink r:id="rId21" w:history="1">
+            <w:hyperlink r:id="rId31" w:history="1">
               <w:r>
                 <w:rPr>
                   <w:rStyle w:val="Hyperlink"/>
                 </w:rPr>
-                <w:t>https://github.com/rsgc-canavan-s/BlueJaysISP/blob/master/JaysAppParsingJSON.playground/Contents.swift#L151</w:t>
+                <w:t>https://github.com/rsgc-canavan-s/BlueJaysISP/blob/54f333c1e9c36a73adc021b09d7ee48571c06a0b/Blue%20Jays%20App/ViewController.swift#L25-L35</w:t>
               </w:r>
             </w:hyperlink>
             <w:r>
-              <w:t xml:space="preserve"> additionally, this is just one of the variable names that I gave to the data that I parsed, but I believe that it is a good representation of my naming of variables</w:t>
+              <w:t xml:space="preserve"> </w:t>
+            </w:r>
+            <w:r>
+              <w:t xml:space="preserve"> </w:t>
+            </w:r>
+            <w:r>
+              <w:lastRenderedPageBreak/>
+              <w:t xml:space="preserve">additionally, </w:t>
+            </w:r>
+            <w:r>
+              <w:t>these are the names of the elements in my “</w:t>
+            </w:r>
+            <w:proofErr w:type="spellStart"/>
+            <w:r>
+              <w:t>JaysDataList</w:t>
+            </w:r>
+            <w:proofErr w:type="spellEnd"/>
+            <w:r>
+              <w:t xml:space="preserve">” </w:t>
+            </w:r>
+            <w:proofErr w:type="spellStart"/>
+            <w:r>
+              <w:t>struct</w:t>
+            </w:r>
+            <w:proofErr w:type="spellEnd"/>
+            <w:r>
+              <w:t>, but I believe that it is a good representation of my naming of variables</w:t>
             </w:r>
           </w:p>
         </w:tc>
@@ -4032,16 +4117,16 @@
             </w:tcMar>
           </w:tcPr>
           <w:p>
-            <w:hyperlink r:id="rId22" w:history="1">
+            <w:hyperlink r:id="rId32" w:history="1">
               <w:r>
                 <w:rPr>
                   <w:rStyle w:val="Hyperlink"/>
                 </w:rPr>
-                <w:t>https://github.com/rsgc-canavan-s/BlueJaysISP/blob/master/JaysAppParsingJSON.playground/Contents.swift#L185</w:t>
+                <w:t>https://github.com/rsgc-canavan-s/BlueJaysISP/blob/54f333c1e9c36a73adc021b09d7ee48571c06a0b/Blue%20Jays%20App/ViewController.swift#L97-L234</w:t>
               </w:r>
             </w:hyperlink>
             <w:r>
-              <w:t xml:space="preserve"> I believe that this line of code demonstrates my overall commenting job in my code</w:t>
+              <w:t xml:space="preserve"> Throughout all of this, I believe that my comments at the top of every guard let statement show that my commenting ability makes the code easy to understand and very human readable</w:t>
             </w:r>
           </w:p>
         </w:tc>
@@ -4333,6 +4418,47 @@
           </w:p>
         </w:tc>
       </w:tr>
+      <w:tr>
+        <w:tblPrEx>
+          <w:shd w:val="clear" w:color="auto" w:fill="auto"/>
+        </w:tblPrEx>
+        <w:trPr>
+          <w:trHeight w:val="279"/>
+        </w:trPr>
+        <w:tc>
+          <w:tcPr>
+            <w:tcW w:w="12955" w:type="dxa"/>
+            <w:tcBorders>
+              <w:top w:val="single" w:sz="2" w:space="0" w:color="000000"/>
+              <w:left w:val="single" w:sz="2" w:space="0" w:color="000000"/>
+              <w:bottom w:val="single" w:sz="2" w:space="0" w:color="000000"/>
+              <w:right w:val="single" w:sz="2" w:space="0" w:color="000000"/>
+            </w:tcBorders>
+            <w:shd w:val="clear" w:color="auto" w:fill="EEEEEE"/>
+            <w:tcMar>
+              <w:top w:w="80" w:type="dxa"/>
+              <w:left w:w="80" w:type="dxa"/>
+              <w:bottom w:w="80" w:type="dxa"/>
+              <w:right w:w="80" w:type="dxa"/>
+            </w:tcMar>
+          </w:tcPr>
+          <w:p>
+            <w:r>
+              <w:t xml:space="preserve">I had an error which cause my app to continually crash, and it took me a while, but I finally figured out that I had forgotten to set the identifier name of the prototype cell to the name I used in my code. I was able to figure this </w:t>
+            </w:r>
+            <w:proofErr w:type="spellStart"/>
+            <w:proofErr w:type="gramStart"/>
+            <w:r>
+              <w:t>our</w:t>
+            </w:r>
+            <w:proofErr w:type="spellEnd"/>
+            <w:proofErr w:type="gramEnd"/>
+            <w:r>
+              <w:t xml:space="preserve"> from the error message I received in the debugger area</w:t>
+            </w:r>
+          </w:p>
+        </w:tc>
+      </w:tr>
     </w:tbl>
     <w:p>
       <w:pPr>
@@ -4464,6 +4590,23 @@
           <w:szCs w:val="20"/>
         </w:rPr>
       </w:pPr>
+    </w:p>
+    <w:p>
+      <w:pPr>
+        <w:rPr>
+          <w:rFonts w:ascii="Helvetica" w:hAnsi="Helvetica" w:cs="Arial Unicode MS"/>
+          <w:color w:val="000000"/>
+          <w:sz w:val="20"/>
+          <w:szCs w:val="20"/>
+        </w:rPr>
+      </w:pPr>
+      <w:r>
+        <w:rPr>
+          <w:sz w:val="20"/>
+          <w:szCs w:val="20"/>
+        </w:rPr>
+        <w:br w:type="page"/>
+      </w:r>
     </w:p>
     <w:p>
       <w:pPr>
@@ -4590,7 +4733,33 @@
               <w:right w:w="80" w:type="dxa"/>
             </w:tcMar>
           </w:tcPr>
-          <w:p/>
+          <w:p>
+            <w:hyperlink r:id="rId33" w:history="1">
+              <w:r>
+                <w:rPr>
+                  <w:rStyle w:val="Hyperlink"/>
+                </w:rPr>
+                <w:t>https://github.com/rsgc-canavan-s/BlueJaysISP/blob/54f333c1e9c36a73adc021b09d7ee48571c06a0b/Blue%20Jays%20App/ViewController.swift#L138-L140</w:t>
+              </w:r>
+            </w:hyperlink>
+            <w:r>
+              <w:t xml:space="preserve"> I used this print statement to check that everything was going well when parsing the </w:t>
+            </w:r>
+            <w:proofErr w:type="gramStart"/>
+            <w:r>
+              <w:t>data</w:t>
+            </w:r>
+            <w:proofErr w:type="gramEnd"/>
+            <w:r>
+              <w:t xml:space="preserve"> I </w:t>
+            </w:r>
+            <w:r>
+              <w:t>had recei</w:t>
+            </w:r>
+            <w:r>
+              <w:t>ved</w:t>
+            </w:r>
+          </w:p>
         </w:tc>
       </w:tr>
       <w:tr>
@@ -4617,7 +4786,19 @@
               <w:right w:w="80" w:type="dxa"/>
             </w:tcMar>
           </w:tcPr>
-          <w:p/>
+          <w:p>
+            <w:hyperlink r:id="rId34" w:history="1">
+              <w:r>
+                <w:rPr>
+                  <w:rStyle w:val="Hyperlink"/>
+                </w:rPr>
+                <w:t>https://github.com/rsgc-canavan-s/BlueJaysISP/blob/54f333c1e9c36a73adc021b09d7ee48571c06a0b/Blue%20Jays%20App/ViewController.swift#L77</w:t>
+              </w:r>
+            </w:hyperlink>
+            <w:r>
+              <w:t xml:space="preserve"> </w:t>
+            </w:r>
+          </w:p>
         </w:tc>
       </w:tr>
     </w:tbl>
@@ -4670,13 +4851,15 @@
           <w:rFonts w:ascii="Arial Unicode MS" w:hAnsi="Arial Unicode MS"/>
           <w:sz w:val="20"/>
           <w:szCs w:val="20"/>
-        </w:rPr>
-        <w:t>✩</w:t>
-      </w:r>
-      <w:r>
-        <w:rPr>
-          <w:sz w:val="20"/>
-          <w:szCs w:val="20"/>
+          <w:highlight w:val="yellow"/>
+        </w:rPr>
+        <w:t>✩</w:t>
+      </w:r>
+      <w:r>
+        <w:rPr>
+          <w:sz w:val="20"/>
+          <w:szCs w:val="20"/>
+          <w:highlight w:val="yellow"/>
         </w:rPr>
         <w:t xml:space="preserve"> </w:t>
       </w:r>
@@ -4685,13 +4868,15 @@
           <w:rFonts w:ascii="Arial Unicode MS" w:hAnsi="Arial Unicode MS"/>
           <w:sz w:val="20"/>
           <w:szCs w:val="20"/>
-        </w:rPr>
-        <w:t>✩</w:t>
-      </w:r>
-      <w:r>
-        <w:rPr>
-          <w:sz w:val="20"/>
-          <w:szCs w:val="20"/>
+          <w:highlight w:val="yellow"/>
+        </w:rPr>
+        <w:t>✩</w:t>
+      </w:r>
+      <w:r>
+        <w:rPr>
+          <w:sz w:val="20"/>
+          <w:szCs w:val="20"/>
+          <w:highlight w:val="yellow"/>
         </w:rPr>
         <w:t xml:space="preserve"> </w:t>
       </w:r>
@@ -4700,13 +4885,15 @@
           <w:rFonts w:ascii="Arial Unicode MS" w:hAnsi="Arial Unicode MS"/>
           <w:sz w:val="20"/>
           <w:szCs w:val="20"/>
-        </w:rPr>
-        <w:t>✩</w:t>
-      </w:r>
-      <w:r>
-        <w:rPr>
-          <w:sz w:val="20"/>
-          <w:szCs w:val="20"/>
+          <w:highlight w:val="yellow"/>
+        </w:rPr>
+        <w:t>✩</w:t>
+      </w:r>
+      <w:r>
+        <w:rPr>
+          <w:sz w:val="20"/>
+          <w:szCs w:val="20"/>
+          <w:highlight w:val="yellow"/>
         </w:rPr>
         <w:t xml:space="preserve"> </w:t>
       </w:r>
@@ -4715,13 +4902,15 @@
           <w:rFonts w:ascii="Arial Unicode MS" w:hAnsi="Arial Unicode MS"/>
           <w:sz w:val="20"/>
           <w:szCs w:val="20"/>
-        </w:rPr>
-        <w:t>✩</w:t>
-      </w:r>
-      <w:r>
-        <w:rPr>
-          <w:sz w:val="20"/>
-          <w:szCs w:val="20"/>
+          <w:highlight w:val="yellow"/>
+        </w:rPr>
+        <w:t>✩</w:t>
+      </w:r>
+      <w:r>
+        <w:rPr>
+          <w:sz w:val="20"/>
+          <w:szCs w:val="20"/>
+          <w:highlight w:val="yellow"/>
         </w:rPr>
         <w:t xml:space="preserve"> </w:t>
       </w:r>
@@ -4730,18 +4919,10 @@
           <w:rFonts w:ascii="Arial Unicode MS" w:hAnsi="Arial Unicode MS"/>
           <w:sz w:val="20"/>
           <w:szCs w:val="20"/>
-        </w:rPr>
-        <w:t>✩</w:t>
-      </w:r>
-    </w:p>
-    <w:p>
-      <w:pPr>
-        <w:pStyle w:val="Body"/>
-        <w:rPr>
-          <w:sz w:val="20"/>
-          <w:szCs w:val="20"/>
-        </w:rPr>
-      </w:pPr>
+          <w:highlight w:val="yellow"/>
+        </w:rPr>
+        <w:t>✩</w:t>
+      </w:r>
     </w:p>
     <w:p>
       <w:pPr>
@@ -4752,13 +4933,6 @@
           <w:szCs w:val="20"/>
         </w:rPr>
       </w:pPr>
-      <w:r>
-        <w:rPr>
-          <w:sz w:val="20"/>
-          <w:szCs w:val="20"/>
-        </w:rPr>
-        <w:br w:type="page"/>
-      </w:r>
     </w:p>
     <w:p>
       <w:pPr>
@@ -4916,7 +5090,19 @@
               <w:right w:w="80" w:type="dxa"/>
             </w:tcMar>
           </w:tcPr>
-          <w:p/>
+          <w:p>
+            <w:hyperlink r:id="rId35" w:history="1">
+              <w:r>
+                <w:rPr>
+                  <w:rStyle w:val="Hyperlink"/>
+                </w:rPr>
+                <w:t>https://github.com/rsgc-canavan-s/BlueJaysISP/blob/54f333c1e9c36a73adc021b09d7ee48571c06a0b/Blue%20Jays%20App/ViewController.swift#L247-L251</w:t>
+              </w:r>
+            </w:hyperlink>
+            <w:r>
+              <w:t xml:space="preserve"> These print statements are here to make sure that the data I parsed was correct and was also formatted properly</w:t>
+            </w:r>
+          </w:p>
         </w:tc>
       </w:tr>
     </w:tbl>
@@ -4942,19 +5128,18 @@
       <w:pPr>
         <w:pStyle w:val="Body"/>
         <w:rPr>
+          <w:rFonts w:ascii="Arial Unicode MS" w:hAnsi="Arial Unicode MS"/>
+          <w:sz w:val="20"/>
+          <w:szCs w:val="20"/>
+        </w:rPr>
+      </w:pPr>
+      <w:r>
+        <w:rPr>
           <w:b/>
           <w:bCs/>
           <w:sz w:val="20"/>
           <w:szCs w:val="20"/>
         </w:rPr>
-      </w:pPr>
-      <w:r>
-        <w:rPr>
-          <w:b/>
-          <w:bCs/>
-          <w:sz w:val="20"/>
-          <w:szCs w:val="20"/>
-        </w:rPr>
         <w:t>Overall rating on this standard</w:t>
       </w:r>
       <w:r>
@@ -5040,6 +5225,26 @@
           <w:highlight w:val="yellow"/>
         </w:rPr>
         <w:t>✩</w:t>
+      </w:r>
+    </w:p>
+    <w:p>
+      <w:pPr>
+        <w:rPr>
+          <w:rFonts w:ascii="Arial Unicode MS" w:hAnsi="Arial Unicode MS" w:cs="Arial Unicode MS"/>
+          <w:color w:val="000000"/>
+          <w:sz w:val="20"/>
+          <w:szCs w:val="20"/>
+          <w:highlight w:val="yellow"/>
+        </w:rPr>
+      </w:pPr>
+      <w:r>
+        <w:rPr>
+          <w:rFonts w:ascii="Arial Unicode MS" w:hAnsi="Arial Unicode MS"/>
+          <w:sz w:val="20"/>
+          <w:szCs w:val="20"/>
+          <w:highlight w:val="yellow"/>
+        </w:rPr>
+        <w:br w:type="page"/>
       </w:r>
     </w:p>
     <w:p>
@@ -5051,6 +5256,7 @@
         </w:rPr>
       </w:pPr>
       <w:r>
+        <w:lastRenderedPageBreak/>
         <w:t>B1. Problem-solving Strategies</w:t>
       </w:r>
       <w:r>
@@ -5251,8 +5457,6 @@
         </w:rPr>
         <w:t xml:space="preserve">: </w:t>
       </w:r>
-      <w:bookmarkStart w:id="0" w:name="_GoBack"/>
-      <w:bookmarkEnd w:id="0"/>
       <w:r>
         <w:rPr>
           <w:rFonts w:ascii="Arial Unicode MS" w:hAnsi="Arial Unicode MS"/>
@@ -5604,7 +5808,6 @@
         <w:pStyle w:val="Heading2"/>
       </w:pPr>
       <w:r>
-        <w:lastRenderedPageBreak/>
         <w:t>Comments and Proposal for Level of Achievement</w:t>
       </w:r>
     </w:p>
@@ -5638,8 +5841,8 @@
       </w:r>
     </w:p>
     <w:sectPr>
-      <w:headerReference w:type="default" r:id="rId23"/>
-      <w:footerReference w:type="default" r:id="rId24"/>
+      <w:headerReference w:type="default" r:id="rId36"/>
+      <w:footerReference w:type="default" r:id="rId37"/>
       <w:pgSz w:w="15840" w:h="12240" w:orient="landscape"/>
       <w:pgMar w:top="1440" w:right="1440" w:bottom="1440" w:left="1440" w:header="720" w:footer="864" w:gutter="0"/>
       <w:cols w:space="720"/>
@@ -5701,7 +5904,7 @@
       <w:rPr>
         <w:noProof/>
       </w:rPr>
-      <w:t>1</w:t>
+      <w:t>2</w:t>
     </w:r>
     <w:r>
       <w:fldChar w:fldCharType="end"/>
@@ -5709,14 +5912,27 @@
     <w:r>
       <w:t xml:space="preserve"> of </w:t>
     </w:r>
-    <w:fldSimple w:instr=" NUMPAGES ">
-      <w:r>
-        <w:rPr>
-          <w:noProof/>
-        </w:rPr>
-        <w:t>10</w:t>
-      </w:r>
-    </w:fldSimple>
+    <w:r>
+      <w:fldChar w:fldCharType="begin"/>
+    </w:r>
+    <w:r>
+      <w:instrText xml:space="preserve"> NUMPAGES </w:instrText>
+    </w:r>
+    <w:r>
+      <w:fldChar w:fldCharType="separate"/>
+    </w:r>
+    <w:r>
+      <w:rPr>
+        <w:noProof/>
+      </w:rPr>
+      <w:t>10</w:t>
+    </w:r>
+    <w:r>
+      <w:rPr>
+        <w:noProof/>
+      </w:rPr>
+      <w:fldChar w:fldCharType="end"/>
+    </w:r>
   </w:p>
 </w:ftr>
 </file>
@@ -5759,7 +5975,10 @@
     </w:r>
     <w:r>
       <w:tab/>
-      <w:t>Name: _______________________________</w:t>
+      <w:t xml:space="preserve">Name: </w:t>
+    </w:r>
+    <w:r>
+      <w:t>Spencer Canavan</w:t>
     </w:r>
   </w:p>
 </w:hdr>
@@ -6559,6 +6778,56 @@
     <w:rPr>
       <w:color w:val="FF00FF" w:themeColor="followedHyperlink"/>
       <w:u w:val="single"/>
+    </w:rPr>
+  </w:style>
+  <w:style w:type="paragraph" w:styleId="Header">
+    <w:name w:val="header"/>
+    <w:basedOn w:val="Normal"/>
+    <w:link w:val="HeaderChar"/>
+    <w:uiPriority w:val="99"/>
+    <w:unhideWhenUsed/>
+    <w:rsid w:val="00C94BF2"/>
+    <w:pPr>
+      <w:tabs>
+        <w:tab w:val="center" w:pos="4680"/>
+        <w:tab w:val="right" w:pos="9360"/>
+      </w:tabs>
+    </w:pPr>
+  </w:style>
+  <w:style w:type="character" w:customStyle="1" w:styleId="HeaderChar">
+    <w:name w:val="Header Char"/>
+    <w:basedOn w:val="DefaultParagraphFont"/>
+    <w:link w:val="Header"/>
+    <w:uiPriority w:val="99"/>
+    <w:rsid w:val="00C94BF2"/>
+    <w:rPr>
+      <w:sz w:val="24"/>
+      <w:szCs w:val="24"/>
+    </w:rPr>
+  </w:style>
+  <w:style w:type="paragraph" w:styleId="Footer">
+    <w:name w:val="footer"/>
+    <w:basedOn w:val="Normal"/>
+    <w:link w:val="FooterChar"/>
+    <w:uiPriority w:val="99"/>
+    <w:unhideWhenUsed/>
+    <w:rsid w:val="00C94BF2"/>
+    <w:pPr>
+      <w:tabs>
+        <w:tab w:val="center" w:pos="4680"/>
+        <w:tab w:val="right" w:pos="9360"/>
+      </w:tabs>
+    </w:pPr>
+  </w:style>
+  <w:style w:type="character" w:customStyle="1" w:styleId="FooterChar">
+    <w:name w:val="Footer Char"/>
+    <w:basedOn w:val="DefaultParagraphFont"/>
+    <w:link w:val="Footer"/>
+    <w:uiPriority w:val="99"/>
+    <w:rsid w:val="00C94BF2"/>
+    <w:rPr>
+      <w:sz w:val="24"/>
+      <w:szCs w:val="24"/>
     </w:rPr>
   </w:style>
 </w:styles>

</xml_diff>